<commit_message>
Update TinLab AS Technical Document - Mickey Mouse Fanhouse.docx
</commit_message>
<xml_diff>
--- a/Documentation/TinLab AS Technical Document - Mickey Mouse Fanhouse.docx
+++ b/Documentation/TinLab AS Technical Document - Mickey Mouse Fanhouse.docx
@@ -24,7 +24,7 @@
             <mc:AlternateContent>
               <mc:Choice Requires="wps">
                 <w:drawing>
-                  <wp:anchor distT="0" distB="0" distL="114300" distR="114300" simplePos="0" relativeHeight="251661312" behindDoc="0" locked="0" layoutInCell="1" allowOverlap="1" wp14:anchorId="09AACB58" wp14:editId="7847ABA8">
+                  <wp:anchor distT="0" distB="0" distL="114300" distR="114300" simplePos="0" relativeHeight="251661312" behindDoc="0" locked="0" layoutInCell="1" allowOverlap="1" wp14:anchorId="09AACB58" wp14:editId="16EB5DD8">
                     <wp:simplePos x="0" y="0"/>
                     <wp:positionH relativeFrom="page">
                       <wp:align>left</wp:align>
@@ -72,7 +72,6 @@
                                   <w15:appearance w15:val="hidden"/>
                                   <w:text/>
                                 </w:sdtPr>
-                                <w:sdtEndPr/>
                                 <w:sdtContent>
                                   <w:p>
                                     <w:pPr>
@@ -94,7 +93,47 @@
                                         <w:szCs w:val="32"/>
                                         <w:lang w:val="nl-NL"/>
                                       </w:rPr>
-                                      <w:t>Ruben Smoor, Inti Ridder, Frank Montenij, Martijn Lammers</w:t>
+                                      <w:t>Martijn Lammers</w:t>
+                                    </w:r>
+                                    <w:r>
+                                      <w:rPr>
+                                        <w:i/>
+                                        <w:color w:val="262626" w:themeColor="text1" w:themeTint="D9"/>
+                                        <w:sz w:val="32"/>
+                                        <w:szCs w:val="32"/>
+                                        <w:lang w:val="nl-NL"/>
+                                      </w:rPr>
+                                      <w:t xml:space="preserve">, </w:t>
+                                    </w:r>
+                                    <w:r>
+                                      <w:rPr>
+                                        <w:i/>
+                                        <w:color w:val="262626" w:themeColor="text1" w:themeTint="D9"/>
+                                        <w:sz w:val="32"/>
+                                        <w:szCs w:val="32"/>
+                                        <w:lang w:val="nl-NL"/>
+                                      </w:rPr>
+                                      <w:t xml:space="preserve">Frank Montenij, </w:t>
+                                    </w:r>
+                                    <w:r>
+                                      <w:rPr>
+                                        <w:i/>
+                                        <w:color w:val="262626" w:themeColor="text1" w:themeTint="D9"/>
+                                        <w:sz w:val="32"/>
+                                        <w:szCs w:val="32"/>
+                                        <w:lang w:val="nl-NL"/>
+                                      </w:rPr>
+                                      <w:t xml:space="preserve">Inti Ridder, </w:t>
+                                    </w:r>
+                                    <w:r>
+                                      <w:rPr>
+                                        <w:i/>
+                                        <w:color w:val="262626" w:themeColor="text1" w:themeTint="D9"/>
+                                        <w:sz w:val="32"/>
+                                        <w:szCs w:val="32"/>
+                                        <w:lang w:val="nl-NL"/>
+                                      </w:rPr>
+                                      <w:t>Ruben Smoor</w:t>
                                     </w:r>
                                   </w:p>
                                 </w:sdtContent>
@@ -164,7 +203,6 @@
                             <w15:appearance w15:val="hidden"/>
                             <w:text/>
                           </w:sdtPr>
-                          <w:sdtEndPr/>
                           <w:sdtContent>
                             <w:p>
                               <w:pPr>
@@ -186,7 +224,47 @@
                                   <w:szCs w:val="32"/>
                                   <w:lang w:val="nl-NL"/>
                                 </w:rPr>
-                                <w:t>Ruben Smoor, Inti Ridder, Frank Montenij, Martijn Lammers</w:t>
+                                <w:t>Martijn Lammers</w:t>
+                              </w:r>
+                              <w:r>
+                                <w:rPr>
+                                  <w:i/>
+                                  <w:color w:val="262626" w:themeColor="text1" w:themeTint="D9"/>
+                                  <w:sz w:val="32"/>
+                                  <w:szCs w:val="32"/>
+                                  <w:lang w:val="nl-NL"/>
+                                </w:rPr>
+                                <w:t xml:space="preserve">, </w:t>
+                              </w:r>
+                              <w:r>
+                                <w:rPr>
+                                  <w:i/>
+                                  <w:color w:val="262626" w:themeColor="text1" w:themeTint="D9"/>
+                                  <w:sz w:val="32"/>
+                                  <w:szCs w:val="32"/>
+                                  <w:lang w:val="nl-NL"/>
+                                </w:rPr>
+                                <w:t xml:space="preserve">Frank Montenij, </w:t>
+                              </w:r>
+                              <w:r>
+                                <w:rPr>
+                                  <w:i/>
+                                  <w:color w:val="262626" w:themeColor="text1" w:themeTint="D9"/>
+                                  <w:sz w:val="32"/>
+                                  <w:szCs w:val="32"/>
+                                  <w:lang w:val="nl-NL"/>
+                                </w:rPr>
+                                <w:t xml:space="preserve">Inti Ridder, </w:t>
+                              </w:r>
+                              <w:r>
+                                <w:rPr>
+                                  <w:i/>
+                                  <w:color w:val="262626" w:themeColor="text1" w:themeTint="D9"/>
+                                  <w:sz w:val="32"/>
+                                  <w:szCs w:val="32"/>
+                                  <w:lang w:val="nl-NL"/>
+                                </w:rPr>
+                                <w:t>Ruben Smoor</w:t>
                               </w:r>
                             </w:p>
                           </w:sdtContent>
@@ -582,6 +660,71 @@
           </w:pPr>
           <w:r>
             <w:rPr>
+              <w:noProof/>
+            </w:rPr>
+            <w:drawing>
+              <wp:anchor distT="0" distB="0" distL="114300" distR="114300" simplePos="0" relativeHeight="251663360" behindDoc="1" locked="0" layoutInCell="1" allowOverlap="1" wp14:anchorId="0305D519" wp14:editId="4F443274">
+                <wp:simplePos x="0" y="0"/>
+                <wp:positionH relativeFrom="margin">
+                  <wp:align>right</wp:align>
+                </wp:positionH>
+                <wp:positionV relativeFrom="paragraph">
+                  <wp:posOffset>3210560</wp:posOffset>
+                </wp:positionV>
+                <wp:extent cx="5943600" cy="3548380"/>
+                <wp:effectExtent l="0" t="0" r="0" b="0"/>
+                <wp:wrapTight wrapText="bothSides">
+                  <wp:wrapPolygon edited="0">
+                    <wp:start x="0" y="0"/>
+                    <wp:lineTo x="0" y="21453"/>
+                    <wp:lineTo x="21531" y="21453"/>
+                    <wp:lineTo x="21531" y="0"/>
+                    <wp:lineTo x="0" y="0"/>
+                  </wp:wrapPolygon>
+                </wp:wrapTight>
+                <wp:docPr id="2" name="Picture 2"/>
+                <wp:cNvGraphicFramePr>
+                  <a:graphicFrameLocks xmlns:a="http://schemas.openxmlformats.org/drawingml/2006/main" noChangeAspect="1"/>
+                </wp:cNvGraphicFramePr>
+                <a:graphic xmlns:a="http://schemas.openxmlformats.org/drawingml/2006/main">
+                  <a:graphicData uri="http://schemas.openxmlformats.org/drawingml/2006/picture">
+                    <pic:pic xmlns:pic="http://schemas.openxmlformats.org/drawingml/2006/picture">
+                      <pic:nvPicPr>
+                        <pic:cNvPr id="1" name=""/>
+                        <pic:cNvPicPr/>
+                      </pic:nvPicPr>
+                      <pic:blipFill>
+                        <a:blip r:embed="rId8">
+                          <a:extLst>
+                            <a:ext uri="{28A0092B-C50C-407E-A947-70E740481C1C}">
+                              <a14:useLocalDpi xmlns:a14="http://schemas.microsoft.com/office/drawing/2010/main" val="0"/>
+                            </a:ext>
+                          </a:extLst>
+                        </a:blip>
+                        <a:stretch>
+                          <a:fillRect/>
+                        </a:stretch>
+                      </pic:blipFill>
+                      <pic:spPr>
+                        <a:xfrm>
+                          <a:off x="0" y="0"/>
+                          <a:ext cx="5943600" cy="3548380"/>
+                        </a:xfrm>
+                        <a:prstGeom prst="rect">
+                          <a:avLst/>
+                        </a:prstGeom>
+                      </pic:spPr>
+                    </pic:pic>
+                  </a:graphicData>
+                </a:graphic>
+                <wp14:sizeRelH relativeFrom="margin">
+                  <wp14:pctWidth>0</wp14:pctWidth>
+                </wp14:sizeRelH>
+              </wp:anchor>
+            </w:drawing>
+          </w:r>
+          <w:r>
+            <w:rPr>
               <w:rFonts w:eastAsia="Times New Roman"/>
             </w:rPr>
             <w:br w:type="page"/>
@@ -733,12 +876,61 @@
     </w:p>
     <w:p>
       <w:pPr>
+        <w:pStyle w:val="Heading2"/>
+        <w:rPr>
+          <w:rFonts w:eastAsia="Times New Roman"/>
+        </w:rPr>
+      </w:pPr>
+      <w:r>
+        <w:rPr>
+          <w:rFonts w:eastAsia="Times New Roman"/>
+        </w:rPr>
+        <w:t xml:space="preserve">System overview. </w:t>
+      </w:r>
+    </w:p>
+    <w:p>
+      <w:pPr>
         <w:pStyle w:val="NormalWeb"/>
         <w:rPr>
           <w:i/>
           <w:iCs/>
         </w:rPr>
       </w:pPr>
+      <w:r>
+        <w:rPr>
+          <w:i/>
+          <w:iCs/>
+        </w:rPr>
+        <w:t xml:space="preserve">This paragraph shall </w:t>
+      </w:r>
+      <w:r>
+        <w:rPr>
+          <w:i/>
+          <w:iCs/>
+        </w:rPr>
+        <w:t xml:space="preserve">describe </w:t>
+      </w:r>
+      <w:r>
+        <w:rPr>
+          <w:i/>
+          <w:iCs/>
+        </w:rPr>
+        <w:t xml:space="preserve">the general structure of the system, </w:t>
+      </w:r>
+      <w:r>
+        <w:rPr>
+          <w:i/>
+          <w:iCs/>
+        </w:rPr>
+        <w:t xml:space="preserve">and </w:t>
+      </w:r>
+      <w:r>
+        <w:rPr>
+          <w:i/>
+          <w:iCs/>
+        </w:rPr>
+        <w:t xml:space="preserve">for each part a brief description of the scope of that part. </w:t>
+      </w:r>
     </w:p>
     <w:p>
       <w:pPr>
@@ -748,634 +940,129 @@
           <w:iCs/>
         </w:rPr>
       </w:pPr>
+      <w:r>
+        <w:rPr>
+          <w:i/>
+          <w:iCs/>
+        </w:rPr>
+        <w:t>The RS has the following components:</w:t>
+      </w:r>
     </w:p>
     <w:p>
       <w:pPr>
         <w:pStyle w:val="NormalWeb"/>
-        <w:rPr>
-          <w:i/>
-          <w:iCs/>
-        </w:rPr>
-      </w:pPr>
-    </w:p>
-    <w:p>
-      <w:pPr>
-        <w:pStyle w:val="paragraph"/>
-        <w:spacing w:before="0" w:beforeAutospacing="0" w:after="0" w:afterAutospacing="0"/>
-        <w:textAlignment w:val="baseline"/>
-        <w:rPr>
-          <w:rFonts w:ascii="Segoe UI" w:hAnsi="Segoe UI" w:cs="Segoe UI"/>
-          <w:sz w:val="18"/>
-          <w:szCs w:val="18"/>
-          <w:lang w:val="nl-NL"/>
-        </w:rPr>
-      </w:pPr>
-      <w:r>
-        <w:rPr>
-          <w:rStyle w:val="normaltextrun"/>
-          <w:rFonts w:ascii="Arial" w:eastAsiaTheme="majorEastAsia" w:hAnsi="Arial" w:cs="Arial"/>
-          <w:color w:val="333333"/>
-          <w:sz w:val="20"/>
-          <w:szCs w:val="20"/>
-          <w:shd w:val="clear" w:color="auto" w:fill="FFFFFF"/>
-          <w:lang w:val="nl-NL"/>
-        </w:rPr>
-        <w:t>De swarm zal een object moeten zoeken in een omgeving met ‘obstakels’. De positiebepaling zal indien mogelijk door middel van ultrasone sensoren en signalen werken, soortgelijk aan het GPS-systeem. Met als optioneel onderdeel het omsingelen van het object waneer het gevonden is.</w:t>
-      </w:r>
-      <w:r>
-        <w:rPr>
-          <w:rStyle w:val="eop"/>
-          <w:rFonts w:ascii="Arial" w:eastAsiaTheme="majorEastAsia" w:hAnsi="Arial" w:cs="Arial"/>
-          <w:color w:val="333333"/>
-          <w:sz w:val="20"/>
-          <w:szCs w:val="20"/>
-          <w:lang w:val="nl-NL"/>
-        </w:rPr>
-        <w:t> </w:t>
-      </w:r>
-    </w:p>
-    <w:p>
-      <w:pPr>
-        <w:pStyle w:val="paragraph"/>
-        <w:spacing w:before="0" w:beforeAutospacing="0" w:after="0" w:afterAutospacing="0"/>
-        <w:textAlignment w:val="baseline"/>
-        <w:rPr>
-          <w:rFonts w:ascii="Segoe UI" w:hAnsi="Segoe UI" w:cs="Segoe UI"/>
-          <w:sz w:val="18"/>
-          <w:szCs w:val="18"/>
-          <w:lang w:val="nl-NL"/>
-        </w:rPr>
-      </w:pPr>
-      <w:r>
-        <w:rPr>
-          <w:rStyle w:val="eop"/>
-          <w:rFonts w:ascii="Arial" w:eastAsiaTheme="majorEastAsia" w:hAnsi="Arial" w:cs="Arial"/>
-          <w:color w:val="333333"/>
-          <w:sz w:val="20"/>
-          <w:szCs w:val="20"/>
-          <w:lang w:val="nl-NL"/>
-        </w:rPr>
-        <w:t> </w:t>
-      </w:r>
-    </w:p>
-    <w:p>
-      <w:pPr>
-        <w:pStyle w:val="paragraph"/>
-        <w:spacing w:before="0" w:beforeAutospacing="0" w:after="0" w:afterAutospacing="0"/>
-        <w:textAlignment w:val="baseline"/>
-        <w:rPr>
-          <w:rFonts w:ascii="Segoe UI" w:hAnsi="Segoe UI" w:cs="Segoe UI"/>
-          <w:sz w:val="18"/>
-          <w:szCs w:val="18"/>
-        </w:rPr>
-      </w:pPr>
-      <w:r>
-        <w:rPr>
-          <w:rStyle w:val="normaltextrun"/>
-          <w:rFonts w:ascii="Arial" w:eastAsiaTheme="majorEastAsia" w:hAnsi="Arial" w:cs="Arial"/>
-          <w:color w:val="333333"/>
-          <w:sz w:val="20"/>
-          <w:szCs w:val="20"/>
-          <w:shd w:val="clear" w:color="auto" w:fill="FFFFFF"/>
-          <w:lang w:val="nl-NL"/>
-        </w:rPr>
-        <w:t>Must haves:</w:t>
-      </w:r>
-      <w:r>
-        <w:rPr>
-          <w:rStyle w:val="eop"/>
-          <w:rFonts w:ascii="Arial" w:eastAsiaTheme="majorEastAsia" w:hAnsi="Arial" w:cs="Arial"/>
-          <w:color w:val="333333"/>
-          <w:sz w:val="20"/>
-          <w:szCs w:val="20"/>
-        </w:rPr>
-        <w:t> </w:t>
-      </w:r>
-    </w:p>
-    <w:p>
-      <w:pPr>
-        <w:pStyle w:val="paragraph"/>
-        <w:numPr>
-          <w:ilvl w:val="0"/>
-          <w:numId w:val="11"/>
-        </w:numPr>
-        <w:spacing w:before="0" w:beforeAutospacing="0" w:after="0" w:afterAutospacing="0"/>
-        <w:ind w:left="1080" w:firstLine="0"/>
-        <w:textAlignment w:val="baseline"/>
-        <w:rPr>
-          <w:rFonts w:ascii="Arial" w:hAnsi="Arial" w:cs="Arial"/>
-          <w:sz w:val="20"/>
-          <w:szCs w:val="20"/>
-          <w:lang w:val="nl-NL"/>
-        </w:rPr>
-      </w:pPr>
-      <w:r>
-        <w:rPr>
-          <w:rStyle w:val="normaltextrun"/>
-          <w:rFonts w:ascii="Arial" w:eastAsiaTheme="majorEastAsia" w:hAnsi="Arial" w:cs="Arial"/>
-          <w:color w:val="333333"/>
-          <w:sz w:val="20"/>
-          <w:szCs w:val="20"/>
-          <w:shd w:val="clear" w:color="auto" w:fill="FFFFFF"/>
-          <w:lang w:val="nl-NL"/>
-        </w:rPr>
-        <w:t>De Swarm robots moeten kunnen communiceren met een server.</w:t>
-      </w:r>
-      <w:r>
-        <w:rPr>
-          <w:rStyle w:val="eop"/>
-          <w:rFonts w:ascii="Arial" w:eastAsiaTheme="majorEastAsia" w:hAnsi="Arial" w:cs="Arial"/>
-          <w:color w:val="333333"/>
-          <w:sz w:val="20"/>
-          <w:szCs w:val="20"/>
-          <w:lang w:val="nl-NL"/>
-        </w:rPr>
-        <w:t> </w:t>
-      </w:r>
-    </w:p>
-    <w:p>
-      <w:pPr>
-        <w:pStyle w:val="paragraph"/>
-        <w:numPr>
-          <w:ilvl w:val="0"/>
-          <w:numId w:val="11"/>
-        </w:numPr>
-        <w:spacing w:before="0" w:beforeAutospacing="0" w:after="0" w:afterAutospacing="0"/>
-        <w:ind w:left="1080" w:firstLine="0"/>
-        <w:textAlignment w:val="baseline"/>
-        <w:rPr>
-          <w:rFonts w:ascii="Arial" w:hAnsi="Arial" w:cs="Arial"/>
-          <w:sz w:val="20"/>
-          <w:szCs w:val="20"/>
-          <w:lang w:val="nl-NL"/>
-        </w:rPr>
-      </w:pPr>
-      <w:r>
-        <w:rPr>
-          <w:rStyle w:val="normaltextrun"/>
-          <w:rFonts w:ascii="Arial" w:eastAsiaTheme="majorEastAsia" w:hAnsi="Arial" w:cs="Arial"/>
-          <w:color w:val="333333"/>
-          <w:sz w:val="20"/>
-          <w:szCs w:val="20"/>
-          <w:shd w:val="clear" w:color="auto" w:fill="FFFFFF"/>
-          <w:lang w:val="nl-NL"/>
-        </w:rPr>
-        <w:t>Er is een simulatie die hetzelfde gedrag als de fysieke modellen nabootst.</w:t>
-      </w:r>
-      <w:r>
-        <w:rPr>
-          <w:rStyle w:val="eop"/>
-          <w:rFonts w:ascii="Arial" w:eastAsiaTheme="majorEastAsia" w:hAnsi="Arial" w:cs="Arial"/>
-          <w:color w:val="333333"/>
-          <w:sz w:val="20"/>
-          <w:szCs w:val="20"/>
-          <w:lang w:val="nl-NL"/>
-        </w:rPr>
-        <w:t> </w:t>
-      </w:r>
-    </w:p>
-    <w:p>
-      <w:pPr>
-        <w:pStyle w:val="paragraph"/>
-        <w:numPr>
-          <w:ilvl w:val="0"/>
-          <w:numId w:val="12"/>
-        </w:numPr>
-        <w:spacing w:before="0" w:beforeAutospacing="0" w:after="0" w:afterAutospacing="0"/>
-        <w:ind w:left="1080" w:firstLine="0"/>
-        <w:textAlignment w:val="baseline"/>
-        <w:rPr>
-          <w:rFonts w:ascii="Arial" w:hAnsi="Arial" w:cs="Arial"/>
-          <w:sz w:val="20"/>
-          <w:szCs w:val="20"/>
-          <w:lang w:val="nl-NL"/>
-        </w:rPr>
-      </w:pPr>
-      <w:r>
-        <w:rPr>
-          <w:rStyle w:val="normaltextrun"/>
-          <w:rFonts w:ascii="Arial" w:eastAsiaTheme="majorEastAsia" w:hAnsi="Arial" w:cs="Arial"/>
-          <w:color w:val="333333"/>
-          <w:sz w:val="20"/>
-          <w:szCs w:val="20"/>
-          <w:shd w:val="clear" w:color="auto" w:fill="FFFFFF"/>
-          <w:lang w:val="nl-NL"/>
-        </w:rPr>
-        <w:t>De simulatie moet samenwerken met het fysieke model.</w:t>
-      </w:r>
-      <w:r>
-        <w:rPr>
-          <w:rStyle w:val="eop"/>
-          <w:rFonts w:ascii="Arial" w:eastAsiaTheme="majorEastAsia" w:hAnsi="Arial" w:cs="Arial"/>
-          <w:color w:val="333333"/>
-          <w:sz w:val="20"/>
-          <w:szCs w:val="20"/>
-          <w:lang w:val="nl-NL"/>
-        </w:rPr>
-        <w:t> </w:t>
-      </w:r>
-    </w:p>
-    <w:p>
-      <w:pPr>
-        <w:pStyle w:val="paragraph"/>
-        <w:numPr>
-          <w:ilvl w:val="0"/>
-          <w:numId w:val="12"/>
-        </w:numPr>
-        <w:spacing w:before="0" w:beforeAutospacing="0" w:after="0" w:afterAutospacing="0"/>
-        <w:ind w:left="1080" w:firstLine="0"/>
-        <w:textAlignment w:val="baseline"/>
-        <w:rPr>
-          <w:rFonts w:ascii="Arial" w:hAnsi="Arial" w:cs="Arial"/>
-          <w:sz w:val="20"/>
-          <w:szCs w:val="20"/>
-          <w:lang w:val="nl-NL"/>
-        </w:rPr>
-      </w:pPr>
-      <w:r>
-        <w:rPr>
-          <w:rStyle w:val="normaltextrun"/>
-          <w:rFonts w:ascii="Arial" w:eastAsiaTheme="majorEastAsia" w:hAnsi="Arial" w:cs="Arial"/>
-          <w:color w:val="333333"/>
-          <w:sz w:val="20"/>
-          <w:szCs w:val="20"/>
-          <w:shd w:val="clear" w:color="auto" w:fill="FFFFFF"/>
-          <w:lang w:val="nl-NL"/>
-        </w:rPr>
-        <w:t>De robots moeten een doel zoeken.</w:t>
-      </w:r>
-      <w:r>
-        <w:rPr>
-          <w:rStyle w:val="eop"/>
-          <w:rFonts w:ascii="Arial" w:eastAsiaTheme="majorEastAsia" w:hAnsi="Arial" w:cs="Arial"/>
-          <w:color w:val="333333"/>
-          <w:sz w:val="20"/>
-          <w:szCs w:val="20"/>
-          <w:lang w:val="nl-NL"/>
-        </w:rPr>
-        <w:t> </w:t>
-      </w:r>
-    </w:p>
-    <w:p>
-      <w:pPr>
-        <w:pStyle w:val="paragraph"/>
-        <w:numPr>
-          <w:ilvl w:val="0"/>
-          <w:numId w:val="12"/>
-        </w:numPr>
-        <w:spacing w:before="0" w:beforeAutospacing="0" w:after="0" w:afterAutospacing="0"/>
-        <w:ind w:left="1080" w:firstLine="0"/>
-        <w:textAlignment w:val="baseline"/>
-        <w:rPr>
-          <w:rFonts w:ascii="Arial" w:hAnsi="Arial" w:cs="Arial"/>
-          <w:sz w:val="20"/>
-          <w:szCs w:val="20"/>
-          <w:lang w:val="nl-NL"/>
-        </w:rPr>
-      </w:pPr>
-      <w:r>
-        <w:rPr>
-          <w:rStyle w:val="normaltextrun"/>
-          <w:rFonts w:ascii="Arial" w:eastAsiaTheme="majorEastAsia" w:hAnsi="Arial" w:cs="Arial"/>
-          <w:color w:val="333333"/>
-          <w:sz w:val="20"/>
-          <w:szCs w:val="20"/>
-          <w:shd w:val="clear" w:color="auto" w:fill="FFFFFF"/>
-          <w:lang w:val="nl-NL"/>
-        </w:rPr>
-        <w:t>De robots moeten informatie opsturen naar de server als een doel gevonden is.</w:t>
-      </w:r>
-      <w:r>
-        <w:rPr>
-          <w:rStyle w:val="eop"/>
-          <w:rFonts w:ascii="Arial" w:eastAsiaTheme="majorEastAsia" w:hAnsi="Arial" w:cs="Arial"/>
-          <w:color w:val="333333"/>
-          <w:sz w:val="20"/>
-          <w:szCs w:val="20"/>
-          <w:lang w:val="nl-NL"/>
-        </w:rPr>
-        <w:t> </w:t>
-      </w:r>
-    </w:p>
-    <w:p>
-      <w:pPr>
-        <w:pStyle w:val="paragraph"/>
-        <w:numPr>
-          <w:ilvl w:val="0"/>
-          <w:numId w:val="12"/>
-        </w:numPr>
-        <w:spacing w:before="0" w:beforeAutospacing="0" w:after="0" w:afterAutospacing="0"/>
-        <w:ind w:left="1080" w:firstLine="0"/>
-        <w:textAlignment w:val="baseline"/>
-        <w:rPr>
-          <w:rFonts w:ascii="Arial" w:hAnsi="Arial" w:cs="Arial"/>
-          <w:sz w:val="20"/>
-          <w:szCs w:val="20"/>
-          <w:lang w:val="nl-NL"/>
-        </w:rPr>
-      </w:pPr>
-      <w:r>
-        <w:rPr>
-          <w:rStyle w:val="normaltextrun"/>
-          <w:rFonts w:ascii="Arial" w:eastAsiaTheme="majorEastAsia" w:hAnsi="Arial" w:cs="Arial"/>
-          <w:color w:val="333333"/>
-          <w:sz w:val="20"/>
-          <w:szCs w:val="20"/>
-          <w:shd w:val="clear" w:color="auto" w:fill="FFFFFF"/>
-          <w:lang w:val="nl-NL"/>
-        </w:rPr>
-        <w:t>De robots laten zien wat ze doen door middel van LEDs</w:t>
-      </w:r>
-      <w:r>
-        <w:rPr>
-          <w:rStyle w:val="eop"/>
-          <w:rFonts w:ascii="Arial" w:eastAsiaTheme="majorEastAsia" w:hAnsi="Arial" w:cs="Arial"/>
-          <w:color w:val="333333"/>
-          <w:sz w:val="20"/>
-          <w:szCs w:val="20"/>
-          <w:lang w:val="nl-NL"/>
-        </w:rPr>
-        <w:t> </w:t>
-      </w:r>
-    </w:p>
-    <w:p>
-      <w:pPr>
-        <w:pStyle w:val="paragraph"/>
-        <w:numPr>
-          <w:ilvl w:val="0"/>
-          <w:numId w:val="12"/>
-        </w:numPr>
-        <w:spacing w:before="0" w:beforeAutospacing="0" w:after="0" w:afterAutospacing="0"/>
-        <w:ind w:left="1080" w:firstLine="0"/>
-        <w:textAlignment w:val="baseline"/>
-        <w:rPr>
-          <w:rFonts w:ascii="Arial" w:hAnsi="Arial" w:cs="Arial"/>
-          <w:sz w:val="20"/>
-          <w:szCs w:val="20"/>
-          <w:lang w:val="nl-NL"/>
-        </w:rPr>
-      </w:pPr>
-      <w:r>
-        <w:rPr>
-          <w:rStyle w:val="normaltextrun"/>
-          <w:rFonts w:ascii="Arial" w:eastAsiaTheme="majorEastAsia" w:hAnsi="Arial" w:cs="Arial"/>
-          <w:color w:val="333333"/>
-          <w:sz w:val="20"/>
-          <w:szCs w:val="20"/>
-          <w:shd w:val="clear" w:color="auto" w:fill="FFFFFF"/>
-          <w:lang w:val="nl-NL"/>
-        </w:rPr>
-        <w:t>De robots moeten individueel obstakels detecteren en vermijden.</w:t>
-      </w:r>
-      <w:r>
-        <w:rPr>
-          <w:rStyle w:val="eop"/>
-          <w:rFonts w:ascii="Arial" w:eastAsiaTheme="majorEastAsia" w:hAnsi="Arial" w:cs="Arial"/>
-          <w:color w:val="333333"/>
-          <w:sz w:val="20"/>
-          <w:szCs w:val="20"/>
-          <w:lang w:val="nl-NL"/>
-        </w:rPr>
-        <w:t> </w:t>
-      </w:r>
-    </w:p>
-    <w:p>
-      <w:pPr>
-        <w:pStyle w:val="paragraph"/>
-        <w:numPr>
-          <w:ilvl w:val="0"/>
-          <w:numId w:val="13"/>
-        </w:numPr>
-        <w:spacing w:before="0" w:beforeAutospacing="0" w:after="0" w:afterAutospacing="0"/>
-        <w:ind w:left="1080" w:firstLine="0"/>
-        <w:textAlignment w:val="baseline"/>
-        <w:rPr>
-          <w:rFonts w:ascii="Arial" w:hAnsi="Arial" w:cs="Arial"/>
-          <w:sz w:val="20"/>
-          <w:szCs w:val="20"/>
-          <w:lang w:val="nl-NL"/>
-        </w:rPr>
-      </w:pPr>
-      <w:r>
-        <w:rPr>
-          <w:rStyle w:val="normaltextrun"/>
-          <w:rFonts w:ascii="Arial" w:eastAsiaTheme="majorEastAsia" w:hAnsi="Arial" w:cs="Arial"/>
-          <w:color w:val="333333"/>
-          <w:sz w:val="20"/>
-          <w:szCs w:val="20"/>
-          <w:shd w:val="clear" w:color="auto" w:fill="FFFFFF"/>
-          <w:lang w:val="nl-NL"/>
-        </w:rPr>
-        <w:t>De robots moeten hun positie kunnen bepalen.</w:t>
-      </w:r>
-      <w:r>
-        <w:rPr>
-          <w:rStyle w:val="eop"/>
-          <w:rFonts w:ascii="Arial" w:eastAsiaTheme="majorEastAsia" w:hAnsi="Arial" w:cs="Arial"/>
-          <w:color w:val="333333"/>
-          <w:sz w:val="20"/>
-          <w:szCs w:val="20"/>
-          <w:lang w:val="nl-NL"/>
-        </w:rPr>
-        <w:t> </w:t>
-      </w:r>
-    </w:p>
-    <w:p>
-      <w:pPr>
-        <w:pStyle w:val="paragraph"/>
-        <w:spacing w:before="0" w:beforeAutospacing="0" w:after="0" w:afterAutospacing="0"/>
-        <w:textAlignment w:val="baseline"/>
-        <w:rPr>
-          <w:rFonts w:ascii="Segoe UI" w:hAnsi="Segoe UI" w:cs="Segoe UI"/>
-          <w:sz w:val="18"/>
-          <w:szCs w:val="18"/>
-        </w:rPr>
-      </w:pPr>
-      <w:r>
-        <w:rPr>
-          <w:rStyle w:val="normaltextrun"/>
-          <w:rFonts w:ascii="Arial" w:eastAsiaTheme="majorEastAsia" w:hAnsi="Arial" w:cs="Arial"/>
-          <w:color w:val="333333"/>
-          <w:sz w:val="20"/>
-          <w:szCs w:val="20"/>
-          <w:shd w:val="clear" w:color="auto" w:fill="FFFFFF"/>
-          <w:lang w:val="nl-NL"/>
-        </w:rPr>
-        <w:t>Should haves:</w:t>
-      </w:r>
-      <w:r>
-        <w:rPr>
-          <w:rStyle w:val="eop"/>
-          <w:rFonts w:ascii="Arial" w:eastAsiaTheme="majorEastAsia" w:hAnsi="Arial" w:cs="Arial"/>
-          <w:color w:val="333333"/>
-          <w:sz w:val="20"/>
-          <w:szCs w:val="20"/>
-        </w:rPr>
-        <w:t> </w:t>
-      </w:r>
-    </w:p>
-    <w:p>
-      <w:pPr>
-        <w:pStyle w:val="paragraph"/>
         <w:numPr>
           <w:ilvl w:val="0"/>
           <w:numId w:val="14"/>
         </w:numPr>
-        <w:spacing w:before="0" w:beforeAutospacing="0" w:after="0" w:afterAutospacing="0"/>
-        <w:ind w:left="1080" w:firstLine="0"/>
-        <w:textAlignment w:val="baseline"/>
-        <w:rPr>
-          <w:rFonts w:ascii="Calibri" w:hAnsi="Calibri" w:cs="Calibri"/>
-          <w:sz w:val="22"/>
-          <w:szCs w:val="22"/>
-          <w:lang w:val="nl-NL"/>
-        </w:rPr>
-      </w:pPr>
-      <w:r>
-        <w:rPr>
-          <w:rStyle w:val="normaltextrun"/>
-          <w:rFonts w:ascii="Arial" w:eastAsiaTheme="majorEastAsia" w:hAnsi="Arial" w:cs="Arial"/>
-          <w:sz w:val="20"/>
-          <w:szCs w:val="20"/>
-          <w:lang w:val="nl-NL"/>
-        </w:rPr>
-        <w:t>De positie wordt bepaald in 2D door middel van ultrasone signalen en sensoren soortgelijk aan het GPS-systeem.</w:t>
-      </w:r>
-      <w:r>
-        <w:rPr>
-          <w:rStyle w:val="eop"/>
-          <w:rFonts w:ascii="Arial" w:eastAsiaTheme="majorEastAsia" w:hAnsi="Arial" w:cs="Arial"/>
-          <w:sz w:val="20"/>
-          <w:szCs w:val="20"/>
-          <w:lang w:val="nl-NL"/>
-        </w:rPr>
-        <w:t> </w:t>
-      </w:r>
-    </w:p>
-    <w:p>
-      <w:pPr>
-        <w:pStyle w:val="paragraph"/>
+        <w:rPr>
+          <w:i/>
+          <w:iCs/>
+        </w:rPr>
+      </w:pPr>
+      <w:r>
+        <w:rPr>
+          <w:i/>
+          <w:iCs/>
+        </w:rPr>
+        <w:t>Server: The server is written in Javascript using NodeJS. The Server communicates with the other components</w:t>
+      </w:r>
+      <w:r>
+        <w:rPr>
+          <w:i/>
+          <w:iCs/>
+        </w:rPr>
+        <w:t xml:space="preserve"> using a MQTT broker. The broker is the supervisor that orchestrates the instructions of the physical and simulated swarm models</w:t>
+      </w:r>
+      <w:r>
+        <w:rPr>
+          <w:i/>
+          <w:iCs/>
+        </w:rPr>
+        <w:t xml:space="preserve"> using various algorithms such as shortest path and grid search</w:t>
+      </w:r>
+      <w:r>
+        <w:rPr>
+          <w:i/>
+          <w:iCs/>
+        </w:rPr>
+        <w:t>.</w:t>
+      </w:r>
+    </w:p>
+    <w:p>
+      <w:pPr>
+        <w:pStyle w:val="NormalWeb"/>
         <w:numPr>
           <w:ilvl w:val="0"/>
           <w:numId w:val="14"/>
         </w:numPr>
-        <w:spacing w:before="0" w:beforeAutospacing="0" w:after="0" w:afterAutospacing="0"/>
-        <w:ind w:left="1080" w:firstLine="0"/>
-        <w:textAlignment w:val="baseline"/>
-        <w:rPr>
-          <w:rFonts w:ascii="Arial" w:hAnsi="Arial" w:cs="Arial"/>
-          <w:sz w:val="22"/>
-          <w:szCs w:val="22"/>
-          <w:lang w:val="nl-NL"/>
-        </w:rPr>
-      </w:pPr>
-      <w:r>
-        <w:rPr>
-          <w:rStyle w:val="normaltextrun"/>
-          <w:rFonts w:ascii="Arial" w:eastAsiaTheme="majorEastAsia" w:hAnsi="Arial" w:cs="Arial"/>
-          <w:color w:val="333333"/>
-          <w:sz w:val="20"/>
-          <w:szCs w:val="20"/>
-          <w:shd w:val="clear" w:color="auto" w:fill="FFFFFF"/>
-          <w:lang w:val="nl-NL"/>
-        </w:rPr>
-        <w:t>De nodes moeten een doel omsingelen als het gevonden is.</w:t>
-      </w:r>
-      <w:r>
-        <w:rPr>
-          <w:rStyle w:val="eop"/>
-          <w:rFonts w:ascii="Arial" w:eastAsiaTheme="majorEastAsia" w:hAnsi="Arial" w:cs="Arial"/>
-          <w:color w:val="333333"/>
-          <w:sz w:val="20"/>
-          <w:szCs w:val="20"/>
-          <w:lang w:val="nl-NL"/>
-        </w:rPr>
-        <w:t> </w:t>
-      </w:r>
-    </w:p>
-    <w:p>
-      <w:pPr>
-        <w:pStyle w:val="NormalWeb"/>
-        <w:rPr>
-          <w:i/>
-          <w:iCs/>
-          <w:lang w:val="nl-NL"/>
-        </w:rPr>
-      </w:pPr>
-    </w:p>
-    <w:p>
-      <w:pPr>
-        <w:pStyle w:val="Heading2"/>
-        <w:rPr>
-          <w:rFonts w:eastAsia="Times New Roman"/>
-        </w:rPr>
-      </w:pPr>
-      <w:r>
-        <w:rPr>
-          <w:rFonts w:eastAsia="Times New Roman"/>
-        </w:rPr>
-        <w:t xml:space="preserve">System overview. </w:t>
-      </w:r>
-    </w:p>
-    <w:p>
-      <w:pPr>
-        <w:pStyle w:val="NormalWeb"/>
-        <w:rPr>
-          <w:i/>
-          <w:iCs/>
-        </w:rPr>
-      </w:pPr>
-      <w:r>
-        <w:rPr>
-          <w:i/>
-          <w:iCs/>
-        </w:rPr>
-        <w:t xml:space="preserve">This paragraph shall </w:t>
-      </w:r>
-      <w:r>
-        <w:rPr>
-          <w:i/>
-          <w:iCs/>
-        </w:rPr>
-        <w:t xml:space="preserve">describe </w:t>
-      </w:r>
-      <w:r>
-        <w:rPr>
-          <w:i/>
-          <w:iCs/>
-        </w:rPr>
-        <w:t xml:space="preserve">the general structure of the system, </w:t>
-      </w:r>
-      <w:r>
-        <w:rPr>
-          <w:i/>
-          <w:iCs/>
-        </w:rPr>
-        <w:t xml:space="preserve">and </w:t>
-      </w:r>
-      <w:r>
-        <w:rPr>
-          <w:i/>
-          <w:iCs/>
-        </w:rPr>
-        <w:t xml:space="preserve">for each part a brief description of the scope of that part. </w:t>
-      </w:r>
-    </w:p>
-    <w:p>
-      <w:pPr>
-        <w:pStyle w:val="NormalWeb"/>
-        <w:rPr>
-          <w:i/>
-          <w:iCs/>
-        </w:rPr>
-      </w:pPr>
-      <w:r>
-        <w:rPr>
-          <w:i/>
-          <w:iCs/>
-        </w:rPr>
-        <w:lastRenderedPageBreak/>
-        <w:t>The RS has the following components:</w:t>
+        <w:rPr>
+          <w:i/>
+          <w:iCs/>
+        </w:rPr>
+      </w:pPr>
+      <w:r>
+        <w:rPr>
+          <w:i/>
+          <w:iCs/>
+        </w:rPr>
+        <w:t>Physical model:</w:t>
+      </w:r>
+      <w:r>
+        <w:rPr>
+          <w:i/>
+          <w:iCs/>
+        </w:rPr>
+        <w:t xml:space="preserve"> The physical model is built using Lego bricks as a chassis. The chassis holds two EV3 servomotors, two microcontrollers</w:t>
+      </w:r>
+      <w:r>
+        <w:rPr>
+          <w:i/>
+          <w:iCs/>
+        </w:rPr>
+        <w:t xml:space="preserve"> </w:t>
+      </w:r>
+      <w:r>
+        <w:rPr>
+          <w:i/>
+          <w:iCs/>
+        </w:rPr>
+        <w:t>(Arduino Nano, Microstorm board v2), a battery and sensors (LDR</w:t>
+      </w:r>
+      <w:r>
+        <w:rPr>
+          <w:i/>
+          <w:iCs/>
+        </w:rPr>
+        <w:t xml:space="preserve"> and </w:t>
+      </w:r>
+      <w:r>
+        <w:rPr>
+          <w:i/>
+          <w:iCs/>
+        </w:rPr>
+        <w:t>Infrared</w:t>
+      </w:r>
+      <w:r>
+        <w:rPr>
+          <w:i/>
+          <w:iCs/>
+        </w:rPr>
+        <w:t>)</w:t>
+      </w:r>
+      <w:r>
+        <w:rPr>
+          <w:i/>
+          <w:iCs/>
+        </w:rPr>
+        <w:t>.</w:t>
+      </w:r>
+      <w:r>
+        <w:rPr>
+          <w:i/>
+          <w:iCs/>
+        </w:rPr>
+        <w:t xml:space="preserve"> The microcontrollers both run C/C++ Arduino programs that can influence the actuators, read sensors and communicate data from and to the observer-client and server.</w:t>
       </w:r>
     </w:p>
     <w:p>
@@ -1395,28 +1082,140 @@
           <w:i/>
           <w:iCs/>
         </w:rPr>
-        <w:t>Server: The server is written in Javascript using NodeJS. The Server communicates with the other components</w:t>
-      </w:r>
-      <w:r>
-        <w:rPr>
-          <w:i/>
-          <w:iCs/>
-        </w:rPr>
-        <w:t xml:space="preserve"> using a MQTT broker. The broker is the supervisor that orchestrates the instructions of the physical and simulated swarm models</w:t>
-      </w:r>
-      <w:r>
-        <w:rPr>
-          <w:i/>
-          <w:iCs/>
-        </w:rPr>
-        <w:t xml:space="preserve"> using various algorithms such as shortest path and grid search</w:t>
-      </w:r>
-      <w:r>
-        <w:rPr>
-          <w:i/>
-          <w:iCs/>
-        </w:rPr>
-        <w:t>.</w:t>
+        <w:t xml:space="preserve">Simulation </w:t>
+      </w:r>
+      <w:r>
+        <w:rPr>
+          <w:i/>
+          <w:iCs/>
+        </w:rPr>
+        <w:t>model:</w:t>
+      </w:r>
+      <w:r>
+        <w:rPr>
+          <w:i/>
+          <w:iCs/>
+        </w:rPr>
+        <w:t xml:space="preserve"> </w:t>
+      </w:r>
+      <w:r>
+        <w:rPr>
+          <w:i/>
+          <w:iCs/>
+        </w:rPr>
+        <w:t xml:space="preserve">The simulation is used as a testing environment and backup proof of concept of the physical model. </w:t>
+      </w:r>
+      <w:r>
+        <w:rPr>
+          <w:i/>
+          <w:iCs/>
+        </w:rPr>
+        <w:t>The simulation is made in Webots</w:t>
+      </w:r>
+      <w:r>
+        <w:rPr>
+          <w:i/>
+          <w:iCs/>
+        </w:rPr>
+        <w:t xml:space="preserve">, the </w:t>
+      </w:r>
+      <w:r>
+        <w:rPr>
+          <w:i/>
+          <w:iCs/>
+        </w:rPr>
+        <w:t>world consists of a 10x10 node grid. A single node is square of 20cm^2</w:t>
+      </w:r>
+      <w:r>
+        <w:rPr>
+          <w:i/>
+          <w:iCs/>
+        </w:rPr>
+        <w:t xml:space="preserve">. </w:t>
+      </w:r>
+      <w:r>
+        <w:rPr>
+          <w:i/>
+          <w:iCs/>
+        </w:rPr>
+        <w:t>The simulated obstacles are represented by black nodes and the target consists of a</w:t>
+      </w:r>
+      <w:r>
+        <w:rPr>
+          <w:i/>
+          <w:iCs/>
+        </w:rPr>
+        <w:t xml:space="preserve"> blue 10cm^3 cube with a</w:t>
+      </w:r>
+      <w:r>
+        <w:rPr>
+          <w:i/>
+          <w:iCs/>
+        </w:rPr>
+        <w:t xml:space="preserve"> light source.</w:t>
+      </w:r>
+      <w:r>
+        <w:rPr>
+          <w:i/>
+          <w:iCs/>
+        </w:rPr>
+        <w:t xml:space="preserve"> The simulated robot is a simplified shaped version of the physical model with two wheels, a stabilization leg and sensors (LDR</w:t>
+      </w:r>
+      <w:r>
+        <w:rPr>
+          <w:i/>
+          <w:iCs/>
+        </w:rPr>
+        <w:t xml:space="preserve"> and</w:t>
+      </w:r>
+      <w:r>
+        <w:rPr>
+          <w:i/>
+          <w:iCs/>
+        </w:rPr>
+        <w:t xml:space="preserve"> Infrare</w:t>
+      </w:r>
+      <w:r>
+        <w:rPr>
+          <w:i/>
+          <w:iCs/>
+        </w:rPr>
+        <w:t>d</w:t>
+      </w:r>
+      <w:r>
+        <w:rPr>
+          <w:i/>
+          <w:iCs/>
+        </w:rPr>
+        <w:t>)</w:t>
+      </w:r>
+      <w:r>
+        <w:rPr>
+          <w:i/>
+          <w:iCs/>
+        </w:rPr>
+        <w:t xml:space="preserve">. </w:t>
+      </w:r>
+      <w:r>
+        <w:rPr>
+          <w:i/>
+          <w:iCs/>
+        </w:rPr>
+        <w:t>The simulated robot does not mimic the battery, microcontrollers or connectors</w:t>
+      </w:r>
+      <w:r>
+        <w:rPr>
+          <w:i/>
+          <w:iCs/>
+        </w:rPr>
+        <w:t xml:space="preserve"> as these are irrelevant additions to simulate because they do not influence the behaviour of the robot movement or it’s logic.</w:t>
+      </w:r>
+      <w:r>
+        <w:rPr>
+          <w:i/>
+          <w:iCs/>
+        </w:rPr>
+        <w:t xml:space="preserve"> </w:t>
       </w:r>
     </w:p>
     <w:p>
@@ -1436,63 +1235,22 @@
           <w:i/>
           <w:iCs/>
         </w:rPr>
-        <w:t>Physical model:</w:t>
-      </w:r>
-      <w:r>
-        <w:rPr>
-          <w:i/>
-          <w:iCs/>
-        </w:rPr>
-        <w:t xml:space="preserve"> The physical model is built using Lego bricks as a chassis. The chassis holds two EV3 servomotors, two microcontrollers</w:t>
-      </w:r>
-      <w:r>
-        <w:rPr>
-          <w:i/>
-          <w:iCs/>
-        </w:rPr>
-        <w:t xml:space="preserve"> </w:t>
-      </w:r>
-      <w:r>
-        <w:rPr>
-          <w:i/>
-          <w:iCs/>
-        </w:rPr>
-        <w:t>(Arduino Nano, Microstorm board v2), a battery and sensors (LDR</w:t>
-      </w:r>
-      <w:r>
-        <w:rPr>
-          <w:i/>
-          <w:iCs/>
-        </w:rPr>
-        <w:t xml:space="preserve"> and </w:t>
-      </w:r>
-      <w:r>
-        <w:rPr>
-          <w:i/>
-          <w:iCs/>
-        </w:rPr>
-        <w:t>Infrared</w:t>
-      </w:r>
-      <w:r>
-        <w:rPr>
-          <w:i/>
-          <w:iCs/>
-        </w:rPr>
-        <w:t>)</w:t>
-      </w:r>
-      <w:r>
-        <w:rPr>
-          <w:i/>
-          <w:iCs/>
-        </w:rPr>
-        <w:t>.</w:t>
-      </w:r>
-      <w:r>
-        <w:rPr>
-          <w:i/>
-          <w:iCs/>
-        </w:rPr>
-        <w:t xml:space="preserve"> The microcontrollers both run C/C++ Arduino programs that can influence the actuators, read sensors and communicate data from and to the observer-client and server.</w:t>
+        <w:t xml:space="preserve">Simulation controller: </w:t>
+      </w:r>
+      <w:r>
+        <w:rPr>
+          <w:i/>
+          <w:iCs/>
+        </w:rPr>
+        <w:t xml:space="preserve">As the name suggest, the controller is used to control the Webots robots. The controller is written in Python for easy prototyping and dependency management. Just as </w:t>
+      </w:r>
+      <w:r>
+        <w:rPr>
+          <w:i/>
+          <w:iCs/>
+        </w:rPr>
+        <w:lastRenderedPageBreak/>
+        <w:t>the physical microcontrollers, the Python script is used to move the robot, read sensor data and communicate with the server using MQTT.</w:t>
       </w:r>
     </w:p>
     <w:p>
@@ -1512,14 +1270,7 @@
           <w:i/>
           <w:iCs/>
         </w:rPr>
-        <w:t xml:space="preserve">Simulation </w:t>
-      </w:r>
-      <w:r>
-        <w:rPr>
-          <w:i/>
-          <w:iCs/>
-        </w:rPr>
-        <w:t>model:</w:t>
+        <w:t>Observer-client:</w:t>
       </w:r>
       <w:r>
         <w:rPr>
@@ -1533,119 +1284,28 @@
           <w:i/>
           <w:iCs/>
         </w:rPr>
-        <w:t xml:space="preserve">The simulation is used as a testing environment and backup proof of concept of the physical model. </w:t>
-      </w:r>
-      <w:r>
-        <w:rPr>
-          <w:i/>
-          <w:iCs/>
-        </w:rPr>
-        <w:t>The simulation is made in Webots</w:t>
-      </w:r>
-      <w:r>
-        <w:rPr>
-          <w:i/>
-          <w:iCs/>
-        </w:rPr>
-        <w:t xml:space="preserve">, the </w:t>
-      </w:r>
-      <w:r>
-        <w:rPr>
-          <w:i/>
-          <w:iCs/>
-        </w:rPr>
-        <w:t>world consists of a 10x10 node grid. A single node is square of 20cm^2</w:t>
-      </w:r>
-      <w:r>
-        <w:rPr>
-          <w:i/>
-          <w:iCs/>
-        </w:rPr>
-        <w:t xml:space="preserve">. </w:t>
-      </w:r>
-      <w:r>
-        <w:rPr>
-          <w:i/>
-          <w:iCs/>
-        </w:rPr>
-        <w:t>The simulated obstacles are represented by black nodes and the target consists of a</w:t>
-      </w:r>
-      <w:r>
-        <w:rPr>
-          <w:i/>
-          <w:iCs/>
-        </w:rPr>
-        <w:t xml:space="preserve"> blue 10cm^3 cube with a</w:t>
-      </w:r>
-      <w:r>
-        <w:rPr>
-          <w:i/>
-          <w:iCs/>
-        </w:rPr>
-        <w:t xml:space="preserve"> light source.</w:t>
-      </w:r>
-      <w:r>
-        <w:rPr>
-          <w:i/>
-          <w:iCs/>
-        </w:rPr>
-        <w:t xml:space="preserve"> The simulated robot is a simplified shaped version of the physical model with two wheels, a stabilization leg and sensors (LDR</w:t>
-      </w:r>
-      <w:r>
-        <w:rPr>
-          <w:i/>
-          <w:iCs/>
-        </w:rPr>
-        <w:t xml:space="preserve"> and</w:t>
-      </w:r>
-      <w:r>
-        <w:rPr>
-          <w:i/>
-          <w:iCs/>
-        </w:rPr>
-        <w:t xml:space="preserve"> Infrare</w:t>
-      </w:r>
-      <w:r>
-        <w:rPr>
-          <w:i/>
-          <w:iCs/>
-        </w:rPr>
-        <w:t>d</w:t>
-      </w:r>
-      <w:r>
-        <w:rPr>
-          <w:i/>
-          <w:iCs/>
-        </w:rPr>
-        <w:t>)</w:t>
-      </w:r>
-      <w:r>
-        <w:rPr>
-          <w:i/>
-          <w:iCs/>
-        </w:rPr>
-        <w:t xml:space="preserve">. </w:t>
-      </w:r>
-      <w:r>
-        <w:rPr>
-          <w:i/>
-          <w:iCs/>
-        </w:rPr>
-        <w:t>The simulated robot does not mimic the battery, microcontrollers or connectors</w:t>
-      </w:r>
-      <w:r>
-        <w:rPr>
-          <w:i/>
-          <w:iCs/>
-        </w:rPr>
-        <w:t xml:space="preserve"> as these are irrelevant additions to simulate because they do not influence the behaviour of the robot movement or it’s logic.</w:t>
-      </w:r>
-      <w:r>
-        <w:rPr>
-          <w:i/>
-          <w:iCs/>
-        </w:rPr>
-        <w:t xml:space="preserve"> </w:t>
+        <w:t>The observer is used to supplement the server with information of the physical robots that they can not offer themselves. The observer is solely responsible for tracking the physical robot and sending the position and heading</w:t>
+      </w:r>
+      <w:r>
+        <w:rPr>
+          <w:i/>
+          <w:iCs/>
+        </w:rPr>
+        <w:t xml:space="preserve"> to the server</w:t>
+      </w:r>
+      <w:r>
+        <w:rPr>
+          <w:i/>
+          <w:iCs/>
+        </w:rPr>
+        <w:t>.</w:t>
+      </w:r>
+      <w:r>
+        <w:rPr>
+          <w:i/>
+          <w:iCs/>
+        </w:rPr>
+        <w:t xml:space="preserve"> The observer is written in Python and uses OpenCV to track the robots.</w:t>
       </w:r>
     </w:p>
     <w:p>
@@ -1662,140 +1322,356 @@
       </w:pPr>
       <w:r>
         <w:rPr>
-          <w:i/>
-          <w:iCs/>
-        </w:rPr>
-        <w:t xml:space="preserve">Simulation controller: </w:t>
-      </w:r>
-      <w:r>
-        <w:rPr>
-          <w:i/>
-          <w:iCs/>
-        </w:rPr>
-        <w:t>As the name suggest, the controller is used to control the Webots robots. The controller is written in Python for easy prototyping and dependency management. Just as the physical microcontrollers, the Python script is used to move the robot, read sensor data and communicate with the server using MQTT.</w:t>
+          <w:noProof/>
+        </w:rPr>
+        <w:drawing>
+          <wp:anchor distT="0" distB="0" distL="114300" distR="114300" simplePos="0" relativeHeight="251662336" behindDoc="1" locked="0" layoutInCell="1" allowOverlap="1" wp14:anchorId="2FC712C0" wp14:editId="7112D129">
+            <wp:simplePos x="0" y="0"/>
+            <wp:positionH relativeFrom="margin">
+              <wp:align>right</wp:align>
+            </wp:positionH>
+            <wp:positionV relativeFrom="paragraph">
+              <wp:posOffset>699770</wp:posOffset>
+            </wp:positionV>
+            <wp:extent cx="5943600" cy="2783205"/>
+            <wp:effectExtent l="0" t="0" r="0" b="0"/>
+            <wp:wrapTight wrapText="bothSides">
+              <wp:wrapPolygon edited="0">
+                <wp:start x="0" y="0"/>
+                <wp:lineTo x="0" y="21437"/>
+                <wp:lineTo x="21531" y="21437"/>
+                <wp:lineTo x="21531" y="0"/>
+                <wp:lineTo x="0" y="0"/>
+              </wp:wrapPolygon>
+            </wp:wrapTight>
+            <wp:docPr id="1" name="Picture 1"/>
+            <wp:cNvGraphicFramePr>
+              <a:graphicFrameLocks xmlns:a="http://schemas.openxmlformats.org/drawingml/2006/main" noChangeAspect="1"/>
+            </wp:cNvGraphicFramePr>
+            <a:graphic xmlns:a="http://schemas.openxmlformats.org/drawingml/2006/main">
+              <a:graphicData uri="http://schemas.openxmlformats.org/drawingml/2006/picture">
+                <pic:pic xmlns:pic="http://schemas.openxmlformats.org/drawingml/2006/picture">
+                  <pic:nvPicPr>
+                    <pic:cNvPr id="1" name=""/>
+                    <pic:cNvPicPr/>
+                  </pic:nvPicPr>
+                  <pic:blipFill>
+                    <a:blip r:embed="rId9">
+                      <a:extLst>
+                        <a:ext uri="{28A0092B-C50C-407E-A947-70E740481C1C}">
+                          <a14:useLocalDpi xmlns:a14="http://schemas.microsoft.com/office/drawing/2010/main" val="0"/>
+                        </a:ext>
+                      </a:extLst>
+                    </a:blip>
+                    <a:stretch>
+                      <a:fillRect/>
+                    </a:stretch>
+                  </pic:blipFill>
+                  <pic:spPr>
+                    <a:xfrm>
+                      <a:off x="0" y="0"/>
+                      <a:ext cx="5943600" cy="2783205"/>
+                    </a:xfrm>
+                    <a:prstGeom prst="rect">
+                      <a:avLst/>
+                    </a:prstGeom>
+                  </pic:spPr>
+                </pic:pic>
+              </a:graphicData>
+            </a:graphic>
+            <wp14:sizeRelH relativeFrom="margin">
+              <wp14:pctWidth>0</wp14:pctWidth>
+            </wp14:sizeRelH>
+          </wp:anchor>
+        </w:drawing>
+      </w:r>
+      <w:r>
+        <w:rPr>
+          <w:i/>
+          <w:iCs/>
+        </w:rPr>
+        <w:t>Playground:</w:t>
+      </w:r>
+      <w:r>
+        <w:rPr>
+          <w:i/>
+          <w:iCs/>
+        </w:rPr>
+        <w:t xml:space="preserve"> The physical robot moves over a grid called the playground. The playground is a 10x10 node field. A node is 20cm^2. The obstacles are black colored nodes made out of tape. The target is a light source that a LDR can recognize.</w:t>
+      </w:r>
+      <w:r>
+        <w:tab/>
       </w:r>
     </w:p>
     <w:p>
       <w:pPr>
         <w:pStyle w:val="NormalWeb"/>
+        <w:ind w:left="720"/>
+        <w:rPr>
+          <w:i/>
+          <w:iCs/>
+        </w:rPr>
+      </w:pPr>
+    </w:p>
+    <w:p>
+      <w:pPr>
+        <w:pStyle w:val="NormalWeb"/>
+      </w:pPr>
+    </w:p>
+    <w:p>
+      <w:pPr>
+        <w:pStyle w:val="Heading1"/>
+      </w:pPr>
+      <w:r>
+        <w:t>SSDD: System Subsystem Design Description</w:t>
+      </w:r>
+    </w:p>
+    <w:p>
+      <w:pPr>
+        <w:pStyle w:val="Heading2"/>
+        <w:divId w:val="881752038"/>
+      </w:pPr>
+      <w:r>
+        <w:t xml:space="preserve"> System-wide design decisions.</w:t>
+      </w:r>
+    </w:p>
+    <w:p>
+      <w:pPr>
+        <w:pStyle w:val="ListParagraph"/>
         <w:numPr>
           <w:ilvl w:val="0"/>
           <w:numId w:val="14"/>
         </w:numPr>
-        <w:rPr>
-          <w:i/>
-          <w:iCs/>
-        </w:rPr>
-      </w:pPr>
-      <w:r>
-        <w:rPr>
-          <w:i/>
-          <w:iCs/>
-        </w:rPr>
-        <w:t>Observer-client:</w:t>
-      </w:r>
-      <w:r>
-        <w:rPr>
-          <w:i/>
-          <w:iCs/>
-        </w:rPr>
-        <w:t xml:space="preserve"> </w:t>
-      </w:r>
-      <w:r>
-        <w:rPr>
-          <w:i/>
-          <w:iCs/>
-        </w:rPr>
-        <w:t>The observer is used to supplement the server with information of the physical robots that they can not offer themselves. The observer is solely responsible for tracking the physical robot and sending the position and heading</w:t>
-      </w:r>
-      <w:r>
-        <w:rPr>
-          <w:i/>
-          <w:iCs/>
-        </w:rPr>
-        <w:t xml:space="preserve"> to the server</w:t>
-      </w:r>
-      <w:r>
-        <w:rPr>
-          <w:i/>
-          <w:iCs/>
-        </w:rPr>
-        <w:t>.</w:t>
-      </w:r>
-      <w:r>
-        <w:rPr>
-          <w:i/>
-          <w:iCs/>
-        </w:rPr>
-        <w:t xml:space="preserve"> The observer is written in Python and uses OpenCV to track the robots.</w:t>
-      </w:r>
-    </w:p>
-    <w:p>
-      <w:pPr>
-        <w:pStyle w:val="NormalWeb"/>
+        <w:divId w:val="881752038"/>
+      </w:pPr>
+      <w:r>
+        <w:t>How will the robots search for the target?</w:t>
+      </w:r>
+    </w:p>
+    <w:p>
+      <w:pPr>
+        <w:pStyle w:val="ListParagraph"/>
         <w:numPr>
           <w:ilvl w:val="0"/>
           <w:numId w:val="14"/>
         </w:numPr>
-        <w:rPr>
-          <w:i/>
-          <w:iCs/>
-        </w:rPr>
-      </w:pPr>
-      <w:r>
-        <w:rPr>
-          <w:i/>
-          <w:iCs/>
-        </w:rPr>
-        <w:t>Playground:</w:t>
+        <w:divId w:val="881752038"/>
+      </w:pPr>
+      <w:r>
+        <w:t xml:space="preserve">How will </w:t>
       </w:r>
     </w:p>
     <w:p>
       <w:pPr>
         <w:pStyle w:val="NormalWeb"/>
+        <w:divId w:val="881752038"/>
+        <w:rPr>
+          <w:i/>
+          <w:iCs/>
+        </w:rPr>
+      </w:pPr>
+      <w:r>
+        <w:rPr>
+          <w:i/>
+          <w:iCs/>
+        </w:rPr>
+        <w:t xml:space="preserve">This section shall be divided into paragraphs as needed to present system-wide design decisions, that is, decisions about the system's behavioral design (how it will behave, from a user's point of view, in meeting its requirements, ignoring internal implementation) and other decisions affecting the selection and design of system components. If all such decisions are explicit in the requirements or are deferred to the design of the system components, this section shall so state. Design decisions that respond to requirements designated critical, such as those for safety, security, or privacy, shall be placed in separate </w:t>
+      </w:r>
+      <w:r>
+        <w:rPr>
+          <w:i/>
+          <w:iCs/>
+        </w:rPr>
+        <w:lastRenderedPageBreak/>
+        <w:t xml:space="preserve">subparagraphs. If a design decision depends upon system states or modes, this dependency shall be indicated. Design conventions needed to understand the design shall be presented or referenced. </w:t>
+      </w:r>
+    </w:p>
+    <w:p>
+      <w:pPr>
+        <w:pStyle w:val="NormalWeb"/>
+        <w:divId w:val="881752038"/>
+        <w:rPr>
+          <w:i/>
+          <w:iCs/>
+        </w:rPr>
+      </w:pPr>
+      <w:r>
+        <w:rPr>
+          <w:i/>
+          <w:iCs/>
+        </w:rPr>
+        <w:t xml:space="preserve">All decisions shall </w:t>
+      </w:r>
+      <w:r>
+        <w:rPr>
+          <w:i/>
+          <w:iCs/>
+        </w:rPr>
+        <w:t xml:space="preserve">state all considered alternatives and </w:t>
+      </w:r>
+      <w:r>
+        <w:rPr>
+          <w:i/>
+          <w:iCs/>
+        </w:rPr>
+        <w:t xml:space="preserve">be </w:t>
+      </w:r>
+      <w:r>
+        <w:rPr>
+          <w:i/>
+          <w:iCs/>
+        </w:rPr>
+        <w:t>supported by references to literature</w:t>
+      </w:r>
+      <w:r>
+        <w:rPr>
+          <w:i/>
+          <w:iCs/>
+        </w:rPr>
+        <w:t xml:space="preserve">. </w:t>
+      </w:r>
+    </w:p>
+    <w:p>
+      <w:pPr>
+        <w:pStyle w:val="NormalWeb"/>
+        <w:divId w:val="881752038"/>
+        <w:rPr>
+          <w:i/>
+          <w:iCs/>
+        </w:rPr>
+      </w:pPr>
+      <w:r>
+        <w:rPr>
+          <w:i/>
+          <w:iCs/>
+        </w:rPr>
+        <w:t xml:space="preserve">Examples of system-wide design decisions are the following: </w:t>
+      </w:r>
+    </w:p>
+    <w:p>
+      <w:pPr>
+        <w:pStyle w:val="NormalWeb"/>
         <w:numPr>
           <w:ilvl w:val="0"/>
-          <w:numId w:val="14"/>
-        </w:numPr>
-        <w:rPr>
-          <w:i/>
-          <w:iCs/>
-        </w:rPr>
-      </w:pPr>
-      <w:r>
-        <w:rPr>
-          <w:i/>
-          <w:iCs/>
-        </w:rPr>
-        <w:t>Obstacle</w:t>
-      </w:r>
-      <w:r>
-        <w:rPr>
-          <w:i/>
-          <w:iCs/>
-        </w:rPr>
-        <w:tab/>
+          <w:numId w:val="10"/>
+        </w:numPr>
+        <w:divId w:val="881752038"/>
+        <w:rPr>
+          <w:i/>
+          <w:iCs/>
+        </w:rPr>
+      </w:pPr>
+      <w:r>
+        <w:rPr>
+          <w:i/>
+          <w:iCs/>
+        </w:rPr>
+        <w:t xml:space="preserve">Design decisions regarding inputs the system will accept and outputs it will produce, including interfaces with other systems, configuration items, and. If part or all of this information is given in Interface Design Descriptions (IDDs), they may be referenced. </w:t>
       </w:r>
     </w:p>
     <w:p>
       <w:pPr>
         <w:pStyle w:val="NormalWeb"/>
-      </w:pPr>
-      <w:r>
-        <w:tab/>
+        <w:numPr>
+          <w:ilvl w:val="0"/>
+          <w:numId w:val="10"/>
+        </w:numPr>
+        <w:divId w:val="881752038"/>
+        <w:rPr>
+          <w:i/>
+          <w:iCs/>
+        </w:rPr>
+      </w:pPr>
+      <w:r>
+        <w:rPr>
+          <w:i/>
+          <w:iCs/>
+        </w:rPr>
+        <w:t>Design decisions on system behavior in response to each input or condition, including actions the system will perform, response times and other performance characteristics, description of physical systems modeled, selected equations/algorithms/ rules, and handling of unallowed inputs or conditions.</w:t>
       </w:r>
     </w:p>
     <w:p>
       <w:pPr>
         <w:pStyle w:val="NormalWeb"/>
-      </w:pPr>
-    </w:p>
-    <w:p>
-      <w:pPr>
-        <w:pStyle w:val="Heading1"/>
-      </w:pPr>
-      <w:r>
-        <w:t>SSDD: System Subsystem Design Description</w:t>
+        <w:numPr>
+          <w:ilvl w:val="0"/>
+          <w:numId w:val="10"/>
+        </w:numPr>
+        <w:divId w:val="881752038"/>
+        <w:rPr>
+          <w:i/>
+          <w:iCs/>
+        </w:rPr>
+      </w:pPr>
+      <w:r>
+        <w:rPr>
+          <w:i/>
+          <w:iCs/>
+        </w:rPr>
+        <w:t xml:space="preserve">Design decisions on how system databases/data files will appear to the user (4.3.x of this DID identifies topics to be considered in this description). If part or all of this information is given in Database Design Descriptions (DBDDs), they may be referenced. </w:t>
+      </w:r>
+    </w:p>
+    <w:p>
+      <w:pPr>
+        <w:pStyle w:val="NormalWeb"/>
+        <w:numPr>
+          <w:ilvl w:val="0"/>
+          <w:numId w:val="10"/>
+        </w:numPr>
+        <w:divId w:val="881752038"/>
+        <w:rPr>
+          <w:i/>
+          <w:iCs/>
+        </w:rPr>
+      </w:pPr>
+      <w:r>
+        <w:rPr>
+          <w:i/>
+          <w:iCs/>
+        </w:rPr>
+        <w:t>Selected approach to meeting safety, security, and privacy requirements.</w:t>
+      </w:r>
+    </w:p>
+    <w:p>
+      <w:pPr>
+        <w:pStyle w:val="NormalWeb"/>
+        <w:numPr>
+          <w:ilvl w:val="0"/>
+          <w:numId w:val="10"/>
+        </w:numPr>
+        <w:divId w:val="881752038"/>
+        <w:rPr>
+          <w:i/>
+          <w:iCs/>
+        </w:rPr>
+      </w:pPr>
+      <w:r>
+        <w:rPr>
+          <w:i/>
+          <w:iCs/>
+        </w:rPr>
+        <w:t>Design and construction choices for hardware or hardware-software systems, such as physical size, color, shape, weight, materials, and markings.</w:t>
+      </w:r>
+    </w:p>
+    <w:p>
+      <w:pPr>
+        <w:pStyle w:val="NormalWeb"/>
+        <w:numPr>
+          <w:ilvl w:val="0"/>
+          <w:numId w:val="10"/>
+        </w:numPr>
+        <w:divId w:val="881752038"/>
+        <w:rPr>
+          <w:i/>
+          <w:iCs/>
+        </w:rPr>
+      </w:pPr>
+      <w:r>
+        <w:rPr>
+          <w:i/>
+          <w:iCs/>
+        </w:rPr>
+        <w:t>Other system-wide design decisions made in response to requirements, such as selected approach to providing required flexibility, availability, and maintainability.</w:t>
       </w:r>
     </w:p>
     <w:p>
@@ -1804,7 +1680,7 @@
         <w:divId w:val="881752038"/>
       </w:pPr>
       <w:r>
-        <w:t xml:space="preserve"> System-wide design decisions.</w:t>
+        <w:t xml:space="preserve">System architectural design. </w:t>
       </w:r>
     </w:p>
     <w:p>
@@ -1821,15 +1697,37 @@
           <w:i/>
           <w:iCs/>
         </w:rPr>
-        <w:t xml:space="preserve">This section shall be divided into paragraphs as needed to present system-wide design decisions, that is, decisions about the system's behavioral design (how it will behave, from a user's point of view, in meeting its requirements, ignoring internal implementation) and other decisions affecting the selection </w:t>
-      </w:r>
-      <w:r>
-        <w:rPr>
-          <w:i/>
-          <w:iCs/>
-        </w:rPr>
-        <w:lastRenderedPageBreak/>
-        <w:t xml:space="preserve">and design of system components. If all such decisions are explicit in the requirements or are deferred to the design of the system components, this section shall so state. Design decisions that respond to requirements designated critical, such as those for safety, security, or privacy, shall be placed in separate subparagraphs. If a design decision depends upon system states or modes, this dependency shall be indicated. Design conventions needed to understand the design shall be presented or referenced. </w:t>
+        <w:t xml:space="preserve">This section shall be divided into the following paragraphs to describe the system architectural design. If part or all of the design depends upon system states or modes, this dependency shall be indicated. If design information falls into more than one paragraph, it may be presented once and referenced from the other paragraphs. Design conventions needed to understand the design shall be presented or referenced. </w:t>
+      </w:r>
+      <w:r>
+        <w:rPr>
+          <w:i/>
+          <w:iCs/>
+        </w:rPr>
+        <w:br/>
+      </w:r>
+      <w:r>
+        <w:rPr>
+          <w:i/>
+          <w:iCs/>
+        </w:rPr>
+        <w:br/>
+        <w:t xml:space="preserve">Note: For brevity, this section is written in terms of organizing a system directly into Hardware Configuration Items (HWCIs), Computer Software Configuration Items (CSCIs), and manual operations, but should be interpreted to cover organizing a system into subsystems, organizing a subsystem into HWCIs, CSCIs, and manual operations, or other variations as appropriate. </w:t>
+      </w:r>
+    </w:p>
+    <w:p>
+      <w:pPr>
+        <w:pStyle w:val="Heading2"/>
+        <w:divId w:val="881752038"/>
+        <w:rPr>
+          <w:rFonts w:eastAsia="Times New Roman"/>
+        </w:rPr>
+      </w:pPr>
+      <w:r>
+        <w:rPr>
+          <w:rFonts w:eastAsia="Times New Roman"/>
+        </w:rPr>
+        <w:t>System components.</w:t>
       </w:r>
     </w:p>
     <w:p>
@@ -1846,250 +1744,6 @@
           <w:i/>
           <w:iCs/>
         </w:rPr>
-        <w:t xml:space="preserve">All decisions shall </w:t>
-      </w:r>
-      <w:r>
-        <w:rPr>
-          <w:i/>
-          <w:iCs/>
-        </w:rPr>
-        <w:t xml:space="preserve">state all considered alternatives and </w:t>
-      </w:r>
-      <w:r>
-        <w:rPr>
-          <w:i/>
-          <w:iCs/>
-        </w:rPr>
-        <w:t xml:space="preserve">be </w:t>
-      </w:r>
-      <w:r>
-        <w:rPr>
-          <w:i/>
-          <w:iCs/>
-        </w:rPr>
-        <w:t>supported by references to literature</w:t>
-      </w:r>
-      <w:r>
-        <w:rPr>
-          <w:i/>
-          <w:iCs/>
-        </w:rPr>
-        <w:t xml:space="preserve">. </w:t>
-      </w:r>
-    </w:p>
-    <w:p>
-      <w:pPr>
-        <w:pStyle w:val="NormalWeb"/>
-        <w:divId w:val="881752038"/>
-        <w:rPr>
-          <w:i/>
-          <w:iCs/>
-        </w:rPr>
-      </w:pPr>
-      <w:r>
-        <w:rPr>
-          <w:i/>
-          <w:iCs/>
-        </w:rPr>
-        <w:t xml:space="preserve">Examples of system-wide design decisions are the following: </w:t>
-      </w:r>
-    </w:p>
-    <w:p>
-      <w:pPr>
-        <w:pStyle w:val="NormalWeb"/>
-        <w:numPr>
-          <w:ilvl w:val="0"/>
-          <w:numId w:val="10"/>
-        </w:numPr>
-        <w:divId w:val="881752038"/>
-        <w:rPr>
-          <w:i/>
-          <w:iCs/>
-        </w:rPr>
-      </w:pPr>
-      <w:r>
-        <w:rPr>
-          <w:i/>
-          <w:iCs/>
-        </w:rPr>
-        <w:t xml:space="preserve">Design decisions regarding inputs the system will accept and outputs it will produce, including interfaces with other systems, configuration items, and. If part or all of this information is given in Interface Design Descriptions (IDDs), they may be referenced. </w:t>
-      </w:r>
-    </w:p>
-    <w:p>
-      <w:pPr>
-        <w:pStyle w:val="NormalWeb"/>
-        <w:numPr>
-          <w:ilvl w:val="0"/>
-          <w:numId w:val="10"/>
-        </w:numPr>
-        <w:divId w:val="881752038"/>
-        <w:rPr>
-          <w:i/>
-          <w:iCs/>
-        </w:rPr>
-      </w:pPr>
-      <w:r>
-        <w:rPr>
-          <w:i/>
-          <w:iCs/>
-        </w:rPr>
-        <w:t>Design decisions on system behavior in response to each input or condition, including actions the system will perform, response times and other performance characteristics, description of physical systems modeled, selected equations/algorithms/ rules, and handling of unallowed inputs or conditions.</w:t>
-      </w:r>
-    </w:p>
-    <w:p>
-      <w:pPr>
-        <w:pStyle w:val="NormalWeb"/>
-        <w:numPr>
-          <w:ilvl w:val="0"/>
-          <w:numId w:val="10"/>
-        </w:numPr>
-        <w:divId w:val="881752038"/>
-        <w:rPr>
-          <w:i/>
-          <w:iCs/>
-        </w:rPr>
-      </w:pPr>
-      <w:r>
-        <w:rPr>
-          <w:i/>
-          <w:iCs/>
-        </w:rPr>
-        <w:t xml:space="preserve">Design decisions on how system databases/data files will appear to the user (4.3.x of this DID identifies topics to be considered in this description). If part or all of this information is given in Database Design Descriptions (DBDDs), they may be referenced. </w:t>
-      </w:r>
-    </w:p>
-    <w:p>
-      <w:pPr>
-        <w:pStyle w:val="NormalWeb"/>
-        <w:numPr>
-          <w:ilvl w:val="0"/>
-          <w:numId w:val="10"/>
-        </w:numPr>
-        <w:divId w:val="881752038"/>
-        <w:rPr>
-          <w:i/>
-          <w:iCs/>
-        </w:rPr>
-      </w:pPr>
-      <w:r>
-        <w:rPr>
-          <w:i/>
-          <w:iCs/>
-        </w:rPr>
-        <w:t>Selected approach to meeting safety, security, and privacy requirements.</w:t>
-      </w:r>
-    </w:p>
-    <w:p>
-      <w:pPr>
-        <w:pStyle w:val="NormalWeb"/>
-        <w:numPr>
-          <w:ilvl w:val="0"/>
-          <w:numId w:val="10"/>
-        </w:numPr>
-        <w:divId w:val="881752038"/>
-        <w:rPr>
-          <w:i/>
-          <w:iCs/>
-        </w:rPr>
-      </w:pPr>
-      <w:r>
-        <w:rPr>
-          <w:i/>
-          <w:iCs/>
-        </w:rPr>
-        <w:t>Design and construction choices for hardware or hardware-software systems, such as physical size, color, shape, weight, materials, and markings.</w:t>
-      </w:r>
-    </w:p>
-    <w:p>
-      <w:pPr>
-        <w:pStyle w:val="NormalWeb"/>
-        <w:numPr>
-          <w:ilvl w:val="0"/>
-          <w:numId w:val="10"/>
-        </w:numPr>
-        <w:divId w:val="881752038"/>
-        <w:rPr>
-          <w:i/>
-          <w:iCs/>
-        </w:rPr>
-      </w:pPr>
-      <w:r>
-        <w:rPr>
-          <w:i/>
-          <w:iCs/>
-        </w:rPr>
-        <w:t>Other system-wide design decisions made in response to requirements, such as selected approach to providing required flexibility, availability, and maintainability.</w:t>
-      </w:r>
-    </w:p>
-    <w:p>
-      <w:pPr>
-        <w:pStyle w:val="Heading2"/>
-        <w:divId w:val="881752038"/>
-      </w:pPr>
-      <w:r>
-        <w:t xml:space="preserve">System architectural design. </w:t>
-      </w:r>
-    </w:p>
-    <w:p>
-      <w:pPr>
-        <w:pStyle w:val="NormalWeb"/>
-        <w:divId w:val="881752038"/>
-        <w:rPr>
-          <w:i/>
-          <w:iCs/>
-        </w:rPr>
-      </w:pPr>
-      <w:r>
-        <w:rPr>
-          <w:i/>
-          <w:iCs/>
-        </w:rPr>
-        <w:t xml:space="preserve">This section shall be divided into the following paragraphs to describe the system architectural design. If part or all of the design depends upon system states or modes, this dependency shall be indicated. If design information falls into more than one paragraph, it may be presented once and referenced from the other paragraphs. Design conventions needed to understand the design shall be presented or referenced. </w:t>
-      </w:r>
-      <w:r>
-        <w:rPr>
-          <w:i/>
-          <w:iCs/>
-        </w:rPr>
-        <w:br/>
-      </w:r>
-      <w:r>
-        <w:rPr>
-          <w:i/>
-          <w:iCs/>
-        </w:rPr>
-        <w:br/>
-        <w:t xml:space="preserve">Note: For brevity, this section is written in terms of organizing a system directly into Hardware Configuration Items (HWCIs), Computer Software Configuration Items (CSCIs), and manual operations, but should be interpreted to cover organizing a system into subsystems, organizing a subsystem into HWCIs, CSCIs, and manual operations, or other variations as appropriate. </w:t>
-      </w:r>
-    </w:p>
-    <w:p>
-      <w:pPr>
-        <w:pStyle w:val="Heading2"/>
-        <w:divId w:val="881752038"/>
-        <w:rPr>
-          <w:rFonts w:eastAsia="Times New Roman"/>
-        </w:rPr>
-      </w:pPr>
-      <w:r>
-        <w:rPr>
-          <w:rFonts w:eastAsia="Times New Roman"/>
-        </w:rPr>
-        <w:t>System components.</w:t>
-      </w:r>
-    </w:p>
-    <w:p>
-      <w:pPr>
-        <w:pStyle w:val="NormalWeb"/>
-        <w:divId w:val="881752038"/>
-        <w:rPr>
-          <w:i/>
-          <w:iCs/>
-        </w:rPr>
-      </w:pPr>
-      <w:r>
-        <w:rPr>
-          <w:i/>
-          <w:iCs/>
-        </w:rPr>
         <w:t xml:space="preserve">This paragraph shall: </w:t>
       </w:r>
     </w:p>
@@ -2113,7 +1767,6 @@
           <w:i/>
           <w:iCs/>
         </w:rPr>
-        <w:lastRenderedPageBreak/>
         <w:t xml:space="preserve">Identify the components of the system (HW and SW). Each component shall be assigned a name. </w:t>
       </w:r>
     </w:p>
@@ -2160,6 +1813,7 @@
           <w:i/>
           <w:iCs/>
         </w:rPr>
+        <w:lastRenderedPageBreak/>
         <w:t xml:space="preserve">State the purpose of each component and identify the system-wide design decisions allocated to it. </w:t>
       </w:r>
     </w:p>
@@ -2278,7 +1932,6 @@
         <w:rPr>
           <w:rFonts w:eastAsia="Times New Roman"/>
         </w:rPr>
-        <w:lastRenderedPageBreak/>
         <w:t xml:space="preserve">System capability requirements. </w:t>
       </w:r>
     </w:p>
@@ -2296,7 +1949,15 @@
           <w:i/>
           <w:iCs/>
         </w:rPr>
-        <w:t>This paragraph shall be divided into subparagraphs to itemize the requirements associated with each capability of the system. A "capability" is defined as a group of related requirements. The word "capability" may be replaced with "function," "subject," "object," or other term useful for presenting the requirements.</w:t>
+        <w:t xml:space="preserve">This paragraph shall be divided into subparagraphs to itemize the requirements associated with each capability of the system. A "capability" is defined as a group of related requirements. The word </w:t>
+      </w:r>
+      <w:r>
+        <w:rPr>
+          <w:i/>
+          <w:iCs/>
+        </w:rPr>
+        <w:lastRenderedPageBreak/>
+        <w:t>"capability" may be replaced with "function," "subject," "object," or other term useful for presenting the requirements.</w:t>
       </w:r>
     </w:p>
     <w:p>
@@ -2434,11 +2095,7 @@
         <w:divId w:val="1197158167"/>
       </w:pPr>
       <w:r>
-        <w:t xml:space="preserve">This paragraph shall specify the requirements, if any, concerning installation-dependent data that the system is required to provide (such as site-dependent latitude and longitude or site-dependent state tax </w:t>
-      </w:r>
-      <w:r>
-        <w:lastRenderedPageBreak/>
-        <w:t>codes) and operational parameters that the system is required to use that may vary according to operational needs (such as parameters indicating operation-dependent targeting constants or data recording).</w:t>
+        <w:t>This paragraph shall specify the requirements, if any, concerning installation-dependent data that the system is required to provide (such as site-dependent latitude and longitude or site-dependent state tax codes) and operational parameters that the system is required to use that may vary according to operational needs (such as parameters indicating operation-dependent targeting constants or data recording).</w:t>
       </w:r>
     </w:p>
     <w:p>
@@ -2453,6 +2110,7 @@
         <w:rPr>
           <w:rFonts w:eastAsia="Times New Roman"/>
         </w:rPr>
+        <w:lastRenderedPageBreak/>
         <w:t xml:space="preserve">Safety requirements. </w:t>
       </w:r>
     </w:p>
@@ -2549,7 +2207,6 @@
         <w:rPr>
           <w:rFonts w:eastAsia="Times New Roman"/>
         </w:rPr>
-        <w:lastRenderedPageBreak/>
         <w:t>Design and construction constraints.</w:t>
       </w:r>
     </w:p>
@@ -2567,7 +2224,15 @@
           <w:i/>
           <w:iCs/>
         </w:rPr>
-        <w:t xml:space="preserve">This paragraph shall specify the requirements, if any, that constrain the design and construction of the system. For hardware-software systems, this paragraph shall include the physical requirements imposed on the system. These requirements may be specified by reference to appropriate commercial or military standards and specifications. Examples include requirements concerning: </w:t>
+        <w:t xml:space="preserve">This paragraph shall specify the requirements, if any, that constrain the design and construction of the system. For hardware-software systems, this paragraph shall include the physical requirements imposed </w:t>
+      </w:r>
+      <w:r>
+        <w:rPr>
+          <w:i/>
+          <w:iCs/>
+        </w:rPr>
+        <w:lastRenderedPageBreak/>
+        <w:t xml:space="preserve">on the system. These requirements may be specified by reference to appropriate commercial or military standards and specifications. Examples include requirements concerning: </w:t>
       </w:r>
     </w:p>
     <w:p>
@@ -2804,15 +2469,7 @@
           <w:i/>
           <w:iCs/>
         </w:rPr>
-        <w:t xml:space="preserve">This paragraph shall be divided into the following subparagraphs to describe the interface characteristics of the system components. It shall include both interfaces among the components and their interfaces </w:t>
-      </w:r>
-      <w:r>
-        <w:rPr>
-          <w:i/>
-          <w:iCs/>
-        </w:rPr>
-        <w:lastRenderedPageBreak/>
-        <w:t>with external entities such as other systems, configuration items, and users. One or more interface diagrams shall be provided, as appropriate, to depict the interfaces.</w:t>
+        <w:t>This paragraph shall be divided into the following subparagraphs to describe the interface characteristics of the system components. It shall include both interfaces among the components and their interfaces with external entities such as other systems, configuration items, and users. One or more interface diagrams shall be provided, as appropriate, to depict the interfaces.</w:t>
       </w:r>
     </w:p>
     <w:p>
@@ -2821,6 +2478,7 @@
         <w:divId w:val="873926645"/>
       </w:pPr>
       <w:r>
+        <w:lastRenderedPageBreak/>
         <w:t xml:space="preserve">Interface identification and diagrams. </w:t>
       </w:r>
     </w:p>
@@ -3104,7 +2762,6 @@
           <w:i/>
           <w:iCs/>
         </w:rPr>
-        <w:lastRenderedPageBreak/>
         <w:t>Data type (alphanumeric, integer, etc.)</w:t>
       </w:r>
     </w:p>
@@ -3174,6 +2831,7 @@
           <w:i/>
           <w:iCs/>
         </w:rPr>
+        <w:lastRenderedPageBreak/>
         <w:t>Range or enumeration of possible values (such as 0-99)</w:t>
       </w:r>
     </w:p>
@@ -3876,7 +3534,6 @@
           <w:i/>
           <w:iCs/>
         </w:rPr>
-        <w:lastRenderedPageBreak/>
         <w:t>Packeting, including fragmentation and reassembly, routing, and addressing</w:t>
       </w:r>
     </w:p>
@@ -3946,6 +3603,7 @@
           <w:i/>
           <w:iCs/>
         </w:rPr>
+        <w:lastRenderedPageBreak/>
         <w:t>Status, identification, and any other reporting features</w:t>
       </w:r>
     </w:p>

</xml_diff>